<commit_message>
Added more detail around the 1 and 3 certificate files.
</commit_message>
<xml_diff>
--- a/SDV602 Milestone 3 Nick Kean/Datafile explanations.docx
+++ b/SDV602 Milestone 3 Nick Kean/Datafile explanations.docx
@@ -445,43 +445,7 @@
                 <w:highlight w:val="yellow"/>
                 <w:lang w:eastAsia="en-GB"/>
               </w:rPr>
-              <w:t xml:space="preserve">This took my </w:t>
-            </w:r>
-            <w:r>
-              <w:rPr>
-                <w:rFonts w:ascii="Calibri" w:eastAsia="Times New Roman" w:hAnsi="Calibri" w:cs="Calibri"/>
-                <w:color w:val="000000"/>
-                <w:highlight w:val="yellow"/>
-                <w:lang w:eastAsia="en-GB"/>
-              </w:rPr>
-              <w:t>MacBook</w:t>
-            </w:r>
-            <w:r>
-              <w:rPr>
-                <w:rFonts w:ascii="Calibri" w:eastAsia="Times New Roman" w:hAnsi="Calibri" w:cs="Calibri"/>
-                <w:color w:val="000000"/>
-                <w:highlight w:val="yellow"/>
-                <w:lang w:eastAsia="en-GB"/>
-              </w:rPr>
-              <w:t xml:space="preserve"> </w:t>
-            </w:r>
-            <w:r>
-              <w:rPr>
-                <w:rFonts w:ascii="Calibri" w:eastAsia="Times New Roman" w:hAnsi="Calibri" w:cs="Calibri"/>
-                <w:color w:val="000000"/>
-                <w:highlight w:val="yellow"/>
-                <w:lang w:eastAsia="en-GB"/>
-              </w:rPr>
-              <w:t>about</w:t>
-            </w:r>
-            <w:r>
-              <w:rPr>
-                <w:rFonts w:ascii="Calibri" w:eastAsia="Times New Roman" w:hAnsi="Calibri" w:cs="Calibri"/>
-                <w:color w:val="000000"/>
-                <w:highlight w:val="yellow"/>
-                <w:lang w:eastAsia="en-GB"/>
-              </w:rPr>
-              <w:t xml:space="preserve"> 90 seconds to load</w:t>
+              <w:t>This took my MacBook about 90 seconds to load</w:t>
             </w:r>
           </w:p>
         </w:tc>
@@ -568,25 +532,7 @@
                 <w:highlight w:val="yellow"/>
                 <w:lang w:eastAsia="en-GB"/>
               </w:rPr>
-              <w:t xml:space="preserve">This took my </w:t>
-            </w:r>
-            <w:r>
-              <w:rPr>
-                <w:rFonts w:ascii="Calibri" w:eastAsia="Times New Roman" w:hAnsi="Calibri" w:cs="Calibri"/>
-                <w:color w:val="000000"/>
-                <w:highlight w:val="yellow"/>
-                <w:lang w:eastAsia="en-GB"/>
-              </w:rPr>
-              <w:t>MacBook</w:t>
-            </w:r>
-            <w:r>
-              <w:rPr>
-                <w:rFonts w:ascii="Calibri" w:eastAsia="Times New Roman" w:hAnsi="Calibri" w:cs="Calibri"/>
-                <w:color w:val="000000"/>
-                <w:highlight w:val="yellow"/>
-                <w:lang w:eastAsia="en-GB"/>
-              </w:rPr>
-              <w:t xml:space="preserve"> about 2 minutes to load</w:t>
+              <w:t>This took my MacBook about 2 minutes to load</w:t>
             </w:r>
           </w:p>
         </w:tc>
@@ -799,6 +745,28 @@
     <w:p>
       <w:r>
         <w:t>To only have data from one source, use the “Clear Data” button before loading the new data set.</w:t>
+      </w:r>
+    </w:p>
+    <w:p/>
+    <w:p>
+      <w:r>
+        <w:t>If you’re looking at the Anomalies screen and load the “1-Certificate” and then the “3-Certificates” files, you will see the “</w:t>
+      </w:r>
+      <w:r>
+        <w:rPr>
+          <w:rFonts w:ascii="Calibri" w:eastAsia="Times New Roman" w:hAnsi="Calibri" w:cs="Calibri"/>
+          <w:color w:val="000000"/>
+          <w:lang w:eastAsia="en-GB"/>
+        </w:rPr>
+        <w:t>Melissa Jean Ross</w:t>
+      </w:r>
+      <w:r>
+        <w:rPr>
+          <w:rFonts w:ascii="Calibri" w:eastAsia="Times New Roman" w:hAnsi="Calibri" w:cs="Calibri"/>
+          <w:color w:val="000000"/>
+          <w:lang w:eastAsia="en-GB"/>
+        </w:rPr>
+        <w:t>” record appear and disappear because she is an anomaly in only one of those files.</w:t>
       </w:r>
     </w:p>
     <w:sectPr>

</xml_diff>